<commit_message>
Revisione documentazione e aggiornamento del database
</commit_message>
<xml_diff>
--- a/documentazione/UniMartRev1.docx
+++ b/documentazione/UniMartRev1.docx
@@ -394,14 +394,14 @@
                         </a:ln>
                         <a:extLst>
                           <a:ext uri="{909E8E84-426E-40dd-AFC4-6F175D3DCCD1}">
-                            <a14:hiddenFill xmlns:a14="http://schemas.microsoft.com/office/drawing/2010/main" xmlns:w="http://schemas.openxmlformats.org/wordprocessingml/2006/main" xmlns:w10="urn:schemas-microsoft-com:office:word" xmlns:v="urn:schemas-microsoft-com:vml" xmlns:o="urn:schemas-microsoft-com:office:office" xmlns="" xmlns:mv="urn:schemas-microsoft-com:mac:vml" xmlns:mo="http://schemas.microsoft.com/office/mac/office/2008/main">
+                            <a14:hiddenFill xmlns:mo="http://schemas.microsoft.com/office/mac/office/2008/main" xmlns:mv="urn:schemas-microsoft-com:mac:vml" xmlns="" xmlns:o="urn:schemas-microsoft-com:office:office" xmlns:v="urn:schemas-microsoft-com:vml" xmlns:w10="urn:schemas-microsoft-com:office:word" xmlns:w="http://schemas.openxmlformats.org/wordprocessingml/2006/main" xmlns:a14="http://schemas.microsoft.com/office/drawing/2010/main">
                               <a:solidFill>
                                 <a:srgbClr val="FFFFFF"/>
                               </a:solidFill>
                             </a14:hiddenFill>
                           </a:ext>
                           <a:ext uri="{91240B29-F687-4f45-9708-019B960494DF}">
-                            <a14:hiddenLine xmlns:a14="http://schemas.microsoft.com/office/drawing/2010/main" xmlns:w="http://schemas.openxmlformats.org/wordprocessingml/2006/main" xmlns:w10="urn:schemas-microsoft-com:office:word" xmlns:v="urn:schemas-microsoft-com:vml" xmlns:o="urn:schemas-microsoft-com:office:office" xmlns="" xmlns:mv="urn:schemas-microsoft-com:mac:vml" xmlns:mo="http://schemas.microsoft.com/office/mac/office/2008/main" w="9525">
+                            <a14:hiddenLine xmlns:mo="http://schemas.microsoft.com/office/mac/office/2008/main" xmlns:mv="urn:schemas-microsoft-com:mac:vml" xmlns="" xmlns:o="urn:schemas-microsoft-com:office:office" xmlns:v="urn:schemas-microsoft-com:vml" xmlns:w10="urn:schemas-microsoft-com:office:word" xmlns:w="http://schemas.openxmlformats.org/wordprocessingml/2006/main" xmlns:a14="http://schemas.microsoft.com/office/drawing/2010/main" w="9525">
                               <a:solidFill>
                                 <a:srgbClr val="000000"/>
                               </a:solidFill>
@@ -753,14 +753,14 @@
                         </a:ln>
                         <a:extLst>
                           <a:ext uri="{909E8E84-426E-40dd-AFC4-6F175D3DCCD1}">
-                            <a14:hiddenFill xmlns:a14="http://schemas.microsoft.com/office/drawing/2010/main" xmlns:w="http://schemas.openxmlformats.org/wordprocessingml/2006/main" xmlns:w10="urn:schemas-microsoft-com:office:word" xmlns:v="urn:schemas-microsoft-com:vml" xmlns:o="urn:schemas-microsoft-com:office:office" xmlns="" xmlns:mv="urn:schemas-microsoft-com:mac:vml" xmlns:mo="http://schemas.microsoft.com/office/mac/office/2008/main">
+                            <a14:hiddenFill xmlns:mo="http://schemas.microsoft.com/office/mac/office/2008/main" xmlns:mv="urn:schemas-microsoft-com:mac:vml" xmlns="" xmlns:o="urn:schemas-microsoft-com:office:office" xmlns:v="urn:schemas-microsoft-com:vml" xmlns:w10="urn:schemas-microsoft-com:office:word" xmlns:w="http://schemas.openxmlformats.org/wordprocessingml/2006/main" xmlns:a14="http://schemas.microsoft.com/office/drawing/2010/main">
                               <a:solidFill>
                                 <a:srgbClr val="FFFFFF"/>
                               </a:solidFill>
                             </a14:hiddenFill>
                           </a:ext>
                           <a:ext uri="{91240B29-F687-4f45-9708-019B960494DF}">
-                            <a14:hiddenLine xmlns:a14="http://schemas.microsoft.com/office/drawing/2010/main" xmlns:w="http://schemas.openxmlformats.org/wordprocessingml/2006/main" xmlns:w10="urn:schemas-microsoft-com:office:word" xmlns:v="urn:schemas-microsoft-com:vml" xmlns:o="urn:schemas-microsoft-com:office:office" xmlns="" xmlns:mv="urn:schemas-microsoft-com:mac:vml" xmlns:mo="http://schemas.microsoft.com/office/mac/office/2008/main" w="9525">
+                            <a14:hiddenLine xmlns:mo="http://schemas.microsoft.com/office/mac/office/2008/main" xmlns:mv="urn:schemas-microsoft-com:mac:vml" xmlns="" xmlns:o="urn:schemas-microsoft-com:office:office" xmlns:v="urn:schemas-microsoft-com:vml" xmlns:w10="urn:schemas-microsoft-com:office:word" xmlns:w="http://schemas.openxmlformats.org/wordprocessingml/2006/main" xmlns:a14="http://schemas.microsoft.com/office/drawing/2010/main" w="9525">
                               <a:solidFill>
                                 <a:srgbClr val="000000"/>
                               </a:solidFill>
@@ -5144,23 +5144,16 @@
       </w:pPr>
       <w:r>
         <w:lastRenderedPageBreak/>
-        <w:t>9</w:t>
-      </w:r>
-      <w:r>
-        <w:t xml:space="preserve"> La base di dati</w:t>
-      </w:r>
-      <w:bookmarkEnd w:id="9"/>
-      <w:r>
         <w:drawing>
-          <wp:anchor distT="0" distB="0" distL="114300" distR="114300" simplePos="0" relativeHeight="251659275" behindDoc="0" locked="0" layoutInCell="1" allowOverlap="1" wp14:anchorId="547D018B" wp14:editId="3A444459">
+          <wp:anchor distT="0" distB="0" distL="114300" distR="114300" simplePos="0" relativeHeight="251659275" behindDoc="0" locked="0" layoutInCell="1" allowOverlap="1" wp14:anchorId="547D018B" wp14:editId="41665B66">
             <wp:simplePos x="0" y="0"/>
             <wp:positionH relativeFrom="column">
               <wp:posOffset>-720090</wp:posOffset>
             </wp:positionH>
             <wp:positionV relativeFrom="paragraph">
-              <wp:posOffset>301625</wp:posOffset>
+              <wp:posOffset>302260</wp:posOffset>
             </wp:positionV>
-            <wp:extent cx="7503731" cy="6840000"/>
+            <wp:extent cx="7503160" cy="6839585"/>
             <wp:effectExtent l="0" t="0" r="2540" b="0"/>
             <wp:wrapSquare wrapText="bothSides"/>
             <wp:docPr id="23" name="Immagine 23"/>
@@ -5183,7 +5176,7 @@
                   <pic:spPr>
                     <a:xfrm>
                       <a:off x="0" y="0"/>
-                      <a:ext cx="7503731" cy="6840000"/>
+                      <a:ext cx="7503160" cy="6839585"/>
                     </a:xfrm>
                     <a:prstGeom prst="rect">
                       <a:avLst/>
@@ -5201,6 +5194,13 @@
           </wp:anchor>
         </w:drawing>
       </w:r>
+      <w:r>
+        <w:t>9</w:t>
+      </w:r>
+      <w:r>
+        <w:t xml:space="preserve"> La base di dati</w:t>
+      </w:r>
+      <w:bookmarkEnd w:id="9"/>
     </w:p>
     <w:sectPr>
       <w:pgSz w:w="11900" w:h="16840"/>

</xml_diff>

<commit_message>
Sitemato bug precedente al DB
</commit_message>
<xml_diff>
--- a/documentazione/UniMartRev1.docx
+++ b/documentazione/UniMartRev1.docx
@@ -1240,7 +1240,7 @@
           <w:noProof/>
           <w:lang w:val="it-IT"/>
         </w:rPr>
-        <w:t>3</w:t>
+        <w:t>4</w:t>
       </w:r>
       <w:r>
         <w:rPr>
@@ -1303,7 +1303,7 @@
           <w:noProof/>
           <w:lang w:val="it-IT"/>
         </w:rPr>
-        <w:t>7</w:t>
+        <w:t>8</w:t>
       </w:r>
       <w:r>
         <w:rPr>
@@ -1366,7 +1366,7 @@
           <w:noProof/>
           <w:lang w:val="it-IT"/>
         </w:rPr>
-        <w:t>8</w:t>
+        <w:t>9</w:t>
       </w:r>
       <w:r>
         <w:rPr>
@@ -1436,7 +1436,7 @@
           <w:noProof/>
           <w:lang w:val="it-IT"/>
         </w:rPr>
-        <w:t>8</w:t>
+        <w:t>9</w:t>
       </w:r>
       <w:r>
         <w:rPr>
@@ -1506,7 +1506,7 @@
           <w:noProof/>
           <w:lang w:val="it-IT"/>
         </w:rPr>
-        <w:t>11</w:t>
+        <w:t>12</w:t>
       </w:r>
       <w:r>
         <w:rPr>
@@ -1602,7 +1602,7 @@
           <w:noProof/>
           <w:lang w:val="it-IT"/>
         </w:rPr>
-        <w:t>12</w:t>
+        <w:t>13</w:t>
       </w:r>
       <w:r>
         <w:rPr>
@@ -1672,7 +1672,7 @@
           <w:noProof/>
           <w:lang w:val="it-IT"/>
         </w:rPr>
-        <w:t>12</w:t>
+        <w:t>13</w:t>
       </w:r>
       <w:r>
         <w:rPr>
@@ -1728,7 +1728,7 @@
           <w:noProof/>
           <w:lang w:val="it-IT"/>
         </w:rPr>
-        <w:t>12</w:t>
+        <w:t>13</w:t>
       </w:r>
       <w:r>
         <w:rPr>
@@ -1952,8 +1952,9 @@
           <w:szCs w:val="28"/>
           <w:lang w:val="it-IT"/>
         </w:rPr>
-        <w:t>Eco: è una consegna programmata, scegliendo giorno della settimana e frequenza (max 2 volte/settimana) puntiamo ad ottimizzare il percorso dei drivers per risparmio di carburante e rispettando l</w:t>
-      </w:r>
+        <w:t xml:space="preserve">Eco: è una consegna programmata, scegliendo giorno della settimana e frequenza (max 2 volte/settimana) puntiamo ad ottimizzare il percorso dei drivers per risparmio di carburante e rispettando </w:t>
+      </w:r>
+      <w:proofErr w:type="gramStart"/>
       <w:r>
         <w:rPr>
           <w:rFonts w:ascii="Times New Roman" w:hAnsi="Times New Roman" w:cs="Times New Roman"/>
@@ -1961,6 +1962,15 @@
           <w:szCs w:val="28"/>
           <w:lang w:val="it-IT"/>
         </w:rPr>
+        <w:t>l</w:t>
+      </w:r>
+      <w:r>
+        <w:rPr>
+          <w:rFonts w:ascii="Times New Roman" w:hAnsi="Times New Roman" w:cs="Times New Roman"/>
+          <w:sz w:val="28"/>
+          <w:szCs w:val="28"/>
+          <w:lang w:val="it-IT"/>
+        </w:rPr>
         <w:t>a</w:t>
       </w:r>
       <w:r>
@@ -1970,7 +1980,17 @@
           <w:szCs w:val="28"/>
           <w:lang w:val="it-IT"/>
         </w:rPr>
-        <w:t xml:space="preserve"> schedule di consegna previst</w:t>
+        <w:t xml:space="preserve"> schedule</w:t>
+      </w:r>
+      <w:proofErr w:type="gramEnd"/>
+      <w:r>
+        <w:rPr>
+          <w:rFonts w:ascii="Times New Roman" w:hAnsi="Times New Roman" w:cs="Times New Roman"/>
+          <w:sz w:val="28"/>
+          <w:szCs w:val="28"/>
+          <w:lang w:val="it-IT"/>
+        </w:rPr>
+        <w:t xml:space="preserve"> di consegna previst</w:t>
       </w:r>
       <w:r>
         <w:rPr>
@@ -2068,6 +2088,7 @@
       </w:pPr>
       <w:bookmarkStart w:id="2" w:name="_Toc350865791"/>
       <w:r>
+        <w:lastRenderedPageBreak/>
         <w:t xml:space="preserve">2 </w:t>
       </w:r>
       <w:r>
@@ -2085,6 +2106,7 @@
           <w:lang w:val="it-IT"/>
         </w:rPr>
       </w:pPr>
+      <w:proofErr w:type="gramStart"/>
       <w:r>
         <w:rPr>
           <w:rFonts w:ascii="Times New Roman" w:hAnsi="Times New Roman" w:cs="Times New Roman"/>
@@ -2094,7 +2116,19 @@
           <w:szCs w:val="36"/>
           <w:lang w:val="it-IT"/>
         </w:rPr>
-        <w:t xml:space="preserve">Carrefour : </w:t>
+        <w:t>Carrefour :</w:t>
+      </w:r>
+      <w:proofErr w:type="gramEnd"/>
+      <w:r>
+        <w:rPr>
+          <w:rFonts w:ascii="Times New Roman" w:hAnsi="Times New Roman" w:cs="Times New Roman"/>
+          <w:b/>
+          <w:bCs/>
+          <w:sz w:val="36"/>
+          <w:szCs w:val="36"/>
+          <w:lang w:val="it-IT"/>
+        </w:rPr>
+        <w:t xml:space="preserve"> </w:t>
       </w:r>
       <w:hyperlink r:id="rId6" w:history="1">
         <w:r>
@@ -2194,7 +2228,6 @@
           <w:szCs w:val="28"/>
           <w:lang w:val="it-IT"/>
         </w:rPr>
-        <w:lastRenderedPageBreak/>
         <w:t>Il sito, sull’home page, propone già tutte le categorie disponibili e gli sconti del giorno, tipo volantino pubblicitario. L’interfaccia è user-</w:t>
       </w:r>
       <w:proofErr w:type="spellStart"/>
@@ -2343,6 +2376,7 @@
           <w:sz w:val="28"/>
           <w:szCs w:val="28"/>
         </w:rPr>
+        <w:lastRenderedPageBreak/>
         <w:drawing>
           <wp:inline distT="0" distB="0" distL="0" distR="0" wp14:anchorId="67B72F85" wp14:editId="79A6E92A">
             <wp:extent cx="6120130" cy="2728595"/>
@@ -2424,7 +2458,6 @@
           <w:sz w:val="28"/>
           <w:szCs w:val="28"/>
         </w:rPr>
-        <w:lastRenderedPageBreak/>
         <w:drawing>
           <wp:anchor distT="0" distB="0" distL="114300" distR="114300" simplePos="0" relativeHeight="251658248" behindDoc="1" locked="0" layoutInCell="1" allowOverlap="1" wp14:anchorId="134BE706" wp14:editId="61EA80E8">
             <wp:simplePos x="0" y="0"/>
@@ -2625,6 +2658,7 @@
           <w:sz w:val="28"/>
           <w:szCs w:val="28"/>
         </w:rPr>
+        <w:lastRenderedPageBreak/>
         <w:drawing>
           <wp:anchor distT="0" distB="0" distL="114300" distR="114300" simplePos="0" relativeHeight="251658241" behindDoc="0" locked="0" layoutInCell="1" allowOverlap="1" wp14:anchorId="08F568D2" wp14:editId="087F809A">
             <wp:simplePos x="0" y="0"/>
@@ -2837,7 +2871,6 @@
           <w:sz w:val="28"/>
           <w:szCs w:val="28"/>
         </w:rPr>
-        <w:lastRenderedPageBreak/>
         <w:drawing>
           <wp:anchor distT="0" distB="0" distL="114300" distR="114300" simplePos="0" relativeHeight="251658250" behindDoc="0" locked="0" layoutInCell="1" allowOverlap="1" wp14:anchorId="59617D1A" wp14:editId="0C094523">
             <wp:simplePos x="0" y="0"/>
@@ -2961,7 +2994,16 @@
           <w:szCs w:val="28"/>
           <w:lang w:val="it-IT"/>
         </w:rPr>
-        <w:t xml:space="preserve"> è molto chiara e appagante anche grazie al maggior cura della componente grafica senza però trascurare la qualità delle informazioni esposte. </w:t>
+        <w:t xml:space="preserve"> è molto chiara e appagante anche grazie </w:t>
+      </w:r>
+      <w:r>
+        <w:rPr>
+          <w:sz w:val="28"/>
+          <w:szCs w:val="28"/>
+          <w:lang w:val="it-IT"/>
+        </w:rPr>
+        <w:lastRenderedPageBreak/>
+        <w:t xml:space="preserve">al maggior cura della componente grafica senza però trascurare la qualità delle informazioni esposte. </w:t>
       </w:r>
     </w:p>
     <w:p>
@@ -3110,16 +3152,19 @@
     <w:p>
       <w:pPr>
         <w:rPr>
-          <w:lang w:val="it-IT"/>
-        </w:rPr>
-      </w:pPr>
-      <w:r>
-        <w:rPr>
           <w:rFonts w:cstheme="minorHAnsi"/>
           <w:sz w:val="28"/>
           <w:szCs w:val="28"/>
           <w:lang w:val="it-IT"/>
         </w:rPr>
+      </w:pPr>
+      <w:r>
+        <w:rPr>
+          <w:rFonts w:cstheme="minorHAnsi"/>
+          <w:sz w:val="28"/>
+          <w:szCs w:val="28"/>
+          <w:lang w:val="it-IT"/>
+        </w:rPr>
         <w:t xml:space="preserve">Per aggiungere i prodotti nel carrello occorre essere un utente registrato. Nel </w:t>
       </w:r>
       <w:proofErr w:type="spellStart"/>
@@ -3142,6 +3187,203 @@
         </w:rPr>
         <w:t xml:space="preserve"> vengono riportati come nel primo competitor tutte le informazioni riguardo la società e dei collegamenti diretti al customer care.</w:t>
       </w:r>
+    </w:p>
+    <w:p>
+      <w:pPr>
+        <w:rPr>
+          <w:rFonts w:cstheme="minorHAnsi"/>
+          <w:sz w:val="28"/>
+          <w:szCs w:val="28"/>
+          <w:lang w:val="it-IT"/>
+        </w:rPr>
+      </w:pPr>
+    </w:p>
+    <w:p>
+      <w:pPr>
+        <w:rPr>
+          <w:rFonts w:cstheme="minorHAnsi"/>
+          <w:sz w:val="28"/>
+          <w:szCs w:val="28"/>
+          <w:lang w:val="it-IT"/>
+        </w:rPr>
+      </w:pPr>
+    </w:p>
+    <w:p>
+      <w:pPr>
+        <w:rPr>
+          <w:rFonts w:cstheme="minorHAnsi"/>
+          <w:sz w:val="28"/>
+          <w:szCs w:val="28"/>
+          <w:lang w:val="it-IT"/>
+        </w:rPr>
+      </w:pPr>
+    </w:p>
+    <w:p>
+      <w:pPr>
+        <w:rPr>
+          <w:rFonts w:cstheme="minorHAnsi"/>
+          <w:sz w:val="28"/>
+          <w:szCs w:val="28"/>
+          <w:lang w:val="it-IT"/>
+        </w:rPr>
+      </w:pPr>
+    </w:p>
+    <w:p>
+      <w:pPr>
+        <w:rPr>
+          <w:rFonts w:cstheme="minorHAnsi"/>
+          <w:sz w:val="28"/>
+          <w:szCs w:val="28"/>
+          <w:lang w:val="it-IT"/>
+        </w:rPr>
+      </w:pPr>
+    </w:p>
+    <w:p>
+      <w:pPr>
+        <w:rPr>
+          <w:rFonts w:cstheme="minorHAnsi"/>
+          <w:sz w:val="28"/>
+          <w:szCs w:val="28"/>
+          <w:lang w:val="it-IT"/>
+        </w:rPr>
+      </w:pPr>
+    </w:p>
+    <w:p>
+      <w:pPr>
+        <w:rPr>
+          <w:rFonts w:cstheme="minorHAnsi"/>
+          <w:sz w:val="28"/>
+          <w:szCs w:val="28"/>
+          <w:lang w:val="it-IT"/>
+        </w:rPr>
+      </w:pPr>
+    </w:p>
+    <w:p>
+      <w:pPr>
+        <w:rPr>
+          <w:rFonts w:cstheme="minorHAnsi"/>
+          <w:sz w:val="28"/>
+          <w:szCs w:val="28"/>
+          <w:lang w:val="it-IT"/>
+        </w:rPr>
+      </w:pPr>
+    </w:p>
+    <w:p>
+      <w:pPr>
+        <w:rPr>
+          <w:rFonts w:cstheme="minorHAnsi"/>
+          <w:sz w:val="28"/>
+          <w:szCs w:val="28"/>
+          <w:lang w:val="it-IT"/>
+        </w:rPr>
+      </w:pPr>
+    </w:p>
+    <w:p>
+      <w:pPr>
+        <w:rPr>
+          <w:rFonts w:cstheme="minorHAnsi"/>
+          <w:sz w:val="28"/>
+          <w:szCs w:val="28"/>
+          <w:lang w:val="it-IT"/>
+        </w:rPr>
+      </w:pPr>
+    </w:p>
+    <w:p>
+      <w:pPr>
+        <w:rPr>
+          <w:rFonts w:cstheme="minorHAnsi"/>
+          <w:sz w:val="28"/>
+          <w:szCs w:val="28"/>
+          <w:lang w:val="it-IT"/>
+        </w:rPr>
+      </w:pPr>
+    </w:p>
+    <w:p>
+      <w:pPr>
+        <w:rPr>
+          <w:rFonts w:cstheme="minorHAnsi"/>
+          <w:sz w:val="28"/>
+          <w:szCs w:val="28"/>
+          <w:lang w:val="it-IT"/>
+        </w:rPr>
+      </w:pPr>
+    </w:p>
+    <w:p>
+      <w:pPr>
+        <w:rPr>
+          <w:rFonts w:cstheme="minorHAnsi"/>
+          <w:sz w:val="28"/>
+          <w:szCs w:val="28"/>
+          <w:lang w:val="it-IT"/>
+        </w:rPr>
+      </w:pPr>
+    </w:p>
+    <w:p>
+      <w:pPr>
+        <w:rPr>
+          <w:rFonts w:cstheme="minorHAnsi"/>
+          <w:sz w:val="28"/>
+          <w:szCs w:val="28"/>
+          <w:lang w:val="it-IT"/>
+        </w:rPr>
+      </w:pPr>
+    </w:p>
+    <w:p>
+      <w:pPr>
+        <w:rPr>
+          <w:rFonts w:cstheme="minorHAnsi"/>
+          <w:sz w:val="28"/>
+          <w:szCs w:val="28"/>
+          <w:lang w:val="it-IT"/>
+        </w:rPr>
+      </w:pPr>
+    </w:p>
+    <w:p>
+      <w:pPr>
+        <w:rPr>
+          <w:rFonts w:cstheme="minorHAnsi"/>
+          <w:sz w:val="28"/>
+          <w:szCs w:val="28"/>
+          <w:lang w:val="it-IT"/>
+        </w:rPr>
+      </w:pPr>
+    </w:p>
+    <w:p>
+      <w:pPr>
+        <w:rPr>
+          <w:rFonts w:cstheme="minorHAnsi"/>
+          <w:sz w:val="28"/>
+          <w:szCs w:val="28"/>
+          <w:lang w:val="it-IT"/>
+        </w:rPr>
+      </w:pPr>
+    </w:p>
+    <w:p>
+      <w:pPr>
+        <w:rPr>
+          <w:rFonts w:cstheme="minorHAnsi"/>
+          <w:sz w:val="28"/>
+          <w:szCs w:val="28"/>
+          <w:lang w:val="it-IT"/>
+        </w:rPr>
+      </w:pPr>
+    </w:p>
+    <w:p>
+      <w:pPr>
+        <w:rPr>
+          <w:rFonts w:cstheme="minorHAnsi"/>
+          <w:sz w:val="28"/>
+          <w:szCs w:val="28"/>
+          <w:lang w:val="it-IT"/>
+        </w:rPr>
+      </w:pPr>
+    </w:p>
+    <w:p>
+      <w:pPr>
+        <w:rPr>
+          <w:lang w:val="it-IT"/>
+        </w:rPr>
+      </w:pPr>
     </w:p>
     <w:p>
       <w:pPr>
@@ -3808,51 +4050,35 @@
     </w:p>
     <w:p>
       <w:pPr>
-        <w:rPr>
-          <w:sz w:val="28"/>
-          <w:szCs w:val="28"/>
-          <w:lang w:val="it-IT"/>
-        </w:rPr>
-      </w:pPr>
-    </w:p>
-    <w:p>
-      <w:pPr>
-        <w:rPr>
-          <w:sz w:val="28"/>
-          <w:szCs w:val="28"/>
-          <w:lang w:val="it-IT"/>
-        </w:rPr>
-      </w:pPr>
-    </w:p>
-    <w:p>
-      <w:pPr>
         <w:pStyle w:val="Titolo1"/>
-        <w:rPr>
-          <w:rFonts w:ascii="Trebuchet MS" w:eastAsiaTheme="minorEastAsia" w:hAnsi="Trebuchet MS"/>
-          <w:b w:val="0"/>
-          <w:noProof w:val="0"/>
-          <w:sz w:val="22"/>
-          <w:szCs w:val="22"/>
-        </w:rPr>
-      </w:pPr>
-    </w:p>
-    <w:p>
-      <w:pPr>
-        <w:pStyle w:val="Titolo1"/>
       </w:pPr>
       <w:bookmarkStart w:id="4" w:name="_Toc350865795"/>
       <w:r>
         <w:lastRenderedPageBreak/>
+        <w:t>4 Diagramma navigazionale</w:t>
+      </w:r>
+      <w:bookmarkEnd w:id="4"/>
+    </w:p>
+    <w:p>
+      <w:pPr>
+        <w:rPr>
+          <w:lang w:val="it-IT"/>
+        </w:rPr>
+      </w:pPr>
+      <w:r>
+        <w:rPr>
+          <w:noProof/>
+        </w:rPr>
         <w:drawing>
-          <wp:anchor distT="0" distB="0" distL="114300" distR="114300" simplePos="0" relativeHeight="251658244" behindDoc="0" locked="0" layoutInCell="1" allowOverlap="1" wp14:anchorId="375A2E9E" wp14:editId="1A912E9B">
+          <wp:anchor distT="0" distB="0" distL="114300" distR="114300" simplePos="0" relativeHeight="251658244" behindDoc="0" locked="0" layoutInCell="1" allowOverlap="1" wp14:anchorId="375A2E9E" wp14:editId="561ED6D8">
             <wp:simplePos x="0" y="0"/>
             <wp:positionH relativeFrom="column">
               <wp:posOffset>-634365</wp:posOffset>
             </wp:positionH>
             <wp:positionV relativeFrom="paragraph">
-              <wp:posOffset>548005</wp:posOffset>
+              <wp:posOffset>717550</wp:posOffset>
             </wp:positionV>
-            <wp:extent cx="7362190" cy="3790950"/>
+            <wp:extent cx="7362190" cy="3451225"/>
             <wp:effectExtent l="0" t="0" r="0" b="0"/>
             <wp:wrapSquare wrapText="bothSides"/>
             <wp:docPr id="21" name="Immagine 21"/>
@@ -3875,7 +4101,7 @@
                   <pic:spPr>
                     <a:xfrm>
                       <a:off x="0" y="0"/>
-                      <a:ext cx="7362190" cy="3790950"/>
+                      <a:ext cx="7362190" cy="3451225"/>
                     </a:xfrm>
                     <a:prstGeom prst="rect">
                       <a:avLst/>
@@ -3890,17 +4116,6 @@
           </wp:anchor>
         </w:drawing>
       </w:r>
-      <w:r>
-        <w:t>4 Diagramma navigazionale</w:t>
-      </w:r>
-      <w:bookmarkEnd w:id="4"/>
-    </w:p>
-    <w:p>
-      <w:pPr>
-        <w:rPr>
-          <w:lang w:val="it-IT"/>
-        </w:rPr>
-      </w:pPr>
     </w:p>
     <w:p>
       <w:pPr>
@@ -5145,16 +5360,16 @@
       <w:r>
         <w:lastRenderedPageBreak/>
         <w:drawing>
-          <wp:anchor distT="0" distB="0" distL="114300" distR="114300" simplePos="0" relativeHeight="251659275" behindDoc="0" locked="0" layoutInCell="1" allowOverlap="1" wp14:anchorId="547D018B" wp14:editId="41665B66">
+          <wp:anchor distT="0" distB="0" distL="114300" distR="114300" simplePos="0" relativeHeight="251659275" behindDoc="0" locked="0" layoutInCell="1" allowOverlap="1" wp14:anchorId="547D018B" wp14:editId="07454E52">
             <wp:simplePos x="0" y="0"/>
             <wp:positionH relativeFrom="column">
               <wp:posOffset>-720090</wp:posOffset>
             </wp:positionH>
             <wp:positionV relativeFrom="paragraph">
-              <wp:posOffset>302260</wp:posOffset>
+              <wp:posOffset>300355</wp:posOffset>
             </wp:positionV>
-            <wp:extent cx="7503160" cy="6839585"/>
-            <wp:effectExtent l="0" t="0" r="2540" b="0"/>
+            <wp:extent cx="7502525" cy="6839585"/>
+            <wp:effectExtent l="0" t="0" r="3175" b="0"/>
             <wp:wrapSquare wrapText="bothSides"/>
             <wp:docPr id="23" name="Immagine 23"/>
             <wp:cNvGraphicFramePr>
@@ -5176,7 +5391,7 @@
                   <pic:spPr>
                     <a:xfrm>
                       <a:off x="0" y="0"/>
-                      <a:ext cx="7503160" cy="6839585"/>
+                      <a:ext cx="7502525" cy="6839585"/>
                     </a:xfrm>
                     <a:prstGeom prst="rect">
                       <a:avLst/>

</xml_diff>